<commit_message>
Final Commit (for now)
</commit_message>
<xml_diff>
--- a/CA 2 - Coding Project/README.docx
+++ b/CA 2 - Coding Project/README.docx
@@ -189,7 +189,13 @@
         <w:rPr>
           <w:rFonts w:hint="eastAsia"/>
         </w:rPr>
-        <w:t>14</w:t>
+        <w:t>1</w:t>
+      </w:r>
+      <w:r>
+        <w:rPr>
+          <w:rFonts w:hint="eastAsia"/>
+        </w:rPr>
+        <w:t>6</w:t>
       </w:r>
       <w:r>
         <w:t>/11/2025</w:t>
@@ -473,123 +479,64 @@
       <w:pPr>
         <w:ind w:firstLine="480"/>
       </w:pPr>
+      <w:r>
+        <w:rPr>
+          <w:rFonts w:hint="eastAsia"/>
+        </w:rPr>
+        <w:t xml:space="preserve">(To see the </w:t>
+      </w:r>
+      <w:proofErr w:type="spellStart"/>
+      <w:r>
+        <w:rPr>
+          <w:rFonts w:hint="eastAsia"/>
+        </w:rPr>
+        <w:t>Github</w:t>
+      </w:r>
+      <w:proofErr w:type="spellEnd"/>
+      <w:r>
+        <w:rPr>
+          <w:rFonts w:hint="eastAsia"/>
+        </w:rPr>
+        <w:t xml:space="preserve"> Repo</w:t>
+      </w:r>
+      <w:r>
+        <w:rPr>
+          <w:rFonts w:hint="eastAsia"/>
+        </w:rPr>
+        <w:t xml:space="preserve">, please go: </w:t>
+      </w:r>
+      <w:hyperlink r:id="rId6" w:history="1">
+        <w:r>
+          <w:rPr>
+            <w:rStyle w:val="ae"/>
+          </w:rPr>
+          <w:t>https://github.com/claraPochama/pythonOOP/tree/e66468dd700e303c430ff90919d5be84a0a3fb50/CA%202%20-%20Coding%20Project</w:t>
+        </w:r>
+      </w:hyperlink>
+      <w:r>
+        <w:rPr>
+          <w:rFonts w:hint="eastAsia"/>
+        </w:rPr>
+        <w:t xml:space="preserve"> </w:t>
+      </w:r>
+      <w:r>
+        <w:rPr>
+          <w:rFonts w:hint="eastAsia"/>
+        </w:rPr>
+        <w:t>)</w:t>
+      </w:r>
     </w:p>
     <w:p>
       <w:pPr>
-        <w:pStyle w:val="3"/>
-      </w:pPr>
-      <w:r>
-        <w:t>System Overview</w:t>
-      </w:r>
+        <w:ind w:firstLine="480"/>
+      </w:pPr>
     </w:p>
     <w:p>
       <w:pPr>
-        <w:ind w:firstLine="480"/>
-      </w:pPr>
-      <w:r>
-        <w:t>The program begins in main.py, where the main menu is displayed and user input</w:t>
-      </w:r>
-      <w:r>
-        <w:rPr>
-          <w:rFonts w:hint="eastAsia"/>
-        </w:rPr>
-        <w:t xml:space="preserve"> (option 1~</w:t>
-      </w:r>
-      <w:r>
-        <w:rPr>
-          <w:rFonts w:hint="eastAsia"/>
-        </w:rPr>
-        <w:t>9</w:t>
-      </w:r>
-      <w:r>
-        <w:rPr>
-          <w:rFonts w:hint="eastAsia"/>
-        </w:rPr>
-        <w:t>)</w:t>
-      </w:r>
-      <w:r>
-        <w:t xml:space="preserve"> determines the next action. Each menu option triggers a corresponding method in the Accounts class, such as creating users</w:t>
-      </w:r>
-      <w:r>
-        <w:rPr>
-          <w:rFonts w:hint="eastAsia"/>
-        </w:rPr>
-        <w:t xml:space="preserve"> (option 2)</w:t>
-      </w:r>
-      <w:r>
-        <w:t>, withdrawing</w:t>
-      </w:r>
-      <w:r>
-        <w:rPr>
-          <w:rFonts w:hint="eastAsia"/>
-        </w:rPr>
-        <w:t xml:space="preserve"> (option 3)</w:t>
-      </w:r>
-      <w:r>
-        <w:t xml:space="preserve">, </w:t>
-      </w:r>
-      <w:r>
-        <w:t>depositing</w:t>
-      </w:r>
-      <w:r>
-        <w:rPr>
-          <w:rFonts w:hint="eastAsia"/>
-        </w:rPr>
-        <w:t>(option 4)</w:t>
-      </w:r>
-      <w:r>
-        <w:t xml:space="preserve">, </w:t>
-      </w:r>
-      <w:r>
-        <w:t>converting currencies</w:t>
-      </w:r>
-      <w:r>
-        <w:rPr>
-          <w:rFonts w:hint="eastAsia"/>
-        </w:rPr>
-        <w:t xml:space="preserve"> to another </w:t>
-      </w:r>
-      <w:r>
-        <w:t>account</w:t>
-      </w:r>
-      <w:r>
-        <w:rPr>
-          <w:rFonts w:hint="eastAsia"/>
-        </w:rPr>
-        <w:t xml:space="preserve"> (option 5)</w:t>
-      </w:r>
-      <w:r>
-        <w:t>, or adding new currencies</w:t>
-      </w:r>
-      <w:r>
-        <w:rPr>
-          <w:rFonts w:hint="eastAsia"/>
-        </w:rPr>
-        <w:t xml:space="preserve"> (option 7)</w:t>
-      </w:r>
-      <w:r>
-        <w:t xml:space="preserve">. These methods then interact with the </w:t>
-      </w:r>
-      <w:r>
-        <w:t>correspond</w:t>
-      </w:r>
-      <w:r>
-        <w:t>ent</w:t>
-      </w:r>
-      <w:r>
-        <w:t xml:space="preserve"> </w:t>
-      </w:r>
-      <w:r>
-        <w:t xml:space="preserve">User object to update balances </w:t>
-      </w:r>
-      <w:r>
-        <w:rPr>
-          <w:rFonts w:hint="eastAsia"/>
-        </w:rPr>
-        <w:t>and</w:t>
-      </w:r>
-      <w:r>
-        <w:t xml:space="preserve"> records. </w:t>
+        <w:pStyle w:val="3"/>
+      </w:pPr>
+      <w:r>
+        <w:t>System Overview</w:t>
       </w:r>
     </w:p>
     <w:p>
@@ -597,49 +544,109 @@
         <w:ind w:firstLine="480"/>
       </w:pPr>
       <w:r>
-        <w:t xml:space="preserve">Once an action is selected, the Accounts class performs all validation and identifies the correct User account based on the account ID currently in use. After that, the operation is passed down to the User class, where the actual balance update, currency conversion, fee calculation, or history recording takes place. This separation ensures that the </w:t>
-      </w:r>
-      <w:r>
-        <w:rPr>
-          <w:rFonts w:hint="eastAsia"/>
-        </w:rPr>
-        <w:t>main function</w:t>
-      </w:r>
-      <w:r>
-        <w:t xml:space="preserve"> only </w:t>
-      </w:r>
-      <w:r>
-        <w:rPr>
-          <w:rFonts w:hint="eastAsia"/>
-        </w:rPr>
-        <w:t>take</w:t>
-      </w:r>
-      <w:r>
-        <w:rPr>
-          <w:rFonts w:hint="eastAsia"/>
-        </w:rPr>
-        <w:t>s</w:t>
-      </w:r>
-      <w:r>
-        <w:rPr>
-          <w:rFonts w:hint="eastAsia"/>
-        </w:rPr>
-        <w:t xml:space="preserve"> parts in </w:t>
-      </w:r>
-      <w:r>
-        <w:rPr>
-          <w:rFonts w:hint="eastAsia"/>
-        </w:rPr>
-        <w:t>user interaction</w:t>
-      </w:r>
-      <w:r>
-        <w:t>, Accounts manages system-level logic, and User handles the data itself. When the action is completed, the updated information is printed back to the console, and the user is returned to the main menu.</w:t>
-      </w:r>
-      <w:r>
-        <w:rPr>
-          <w:rFonts w:hint="eastAsia"/>
-        </w:rPr>
+        <w:t>The program begins in main.py, where the main menu is displayed and user input</w:t>
+      </w:r>
+      <w:r>
+        <w:rPr>
+          <w:rFonts w:hint="eastAsia"/>
+        </w:rPr>
+        <w:t xml:space="preserve"> (option 1~</w:t>
+      </w:r>
+      <w:r>
+        <w:rPr>
+          <w:rFonts w:hint="eastAsia"/>
+        </w:rPr>
+        <w:t>9</w:t>
+      </w:r>
+      <w:r>
+        <w:rPr>
+          <w:rFonts w:hint="eastAsia"/>
+        </w:rPr>
+        <w:t>)</w:t>
+      </w:r>
+      <w:r>
+        <w:t xml:space="preserve"> determines the next action. Each menu option triggers a corresponding method in the Accounts class, such as creating users</w:t>
+      </w:r>
+      <w:r>
+        <w:rPr>
+          <w:rFonts w:hint="eastAsia"/>
+        </w:rPr>
+        <w:t xml:space="preserve"> (option 2)</w:t>
+      </w:r>
+      <w:r>
+        <w:t>, withdrawing</w:t>
+      </w:r>
+      <w:r>
+        <w:rPr>
+          <w:rFonts w:hint="eastAsia"/>
+        </w:rPr>
+        <w:t xml:space="preserve"> (option 3)</w:t>
+      </w:r>
+      <w:r>
+        <w:t xml:space="preserve">, </w:t>
+      </w:r>
+      <w:r>
+        <w:t>depositing</w:t>
+      </w:r>
+      <w:r>
+        <w:rPr>
+          <w:rFonts w:hint="eastAsia"/>
+        </w:rPr>
+        <w:t>(option 4)</w:t>
+      </w:r>
+      <w:r>
+        <w:t xml:space="preserve">, </w:t>
+      </w:r>
+      <w:r>
+        <w:t>converting currencies</w:t>
+      </w:r>
+      <w:r>
+        <w:rPr>
+          <w:rFonts w:hint="eastAsia"/>
+        </w:rPr>
+        <w:t xml:space="preserve"> to another </w:t>
+      </w:r>
+      <w:r>
+        <w:t>account</w:t>
+      </w:r>
+      <w:r>
+        <w:rPr>
+          <w:rFonts w:hint="eastAsia"/>
+        </w:rPr>
+        <w:t xml:space="preserve"> (option 5)</w:t>
+      </w:r>
+      <w:r>
+        <w:t>, or adding new currencies</w:t>
+      </w:r>
+      <w:r>
+        <w:rPr>
+          <w:rFonts w:hint="eastAsia"/>
+        </w:rPr>
+        <w:t xml:space="preserve"> (option 7)</w:t>
+      </w:r>
+      <w:r>
+        <w:t xml:space="preserve">. These methods then interact with the </w:t>
+      </w:r>
+      <w:r>
+        <w:t>correspond</w:t>
+      </w:r>
+      <w:r>
+        <w:t>ent</w:t>
+      </w:r>
+      <w:r>
         <w:t xml:space="preserve"> </w:t>
+      </w:r>
+      <w:r>
+        <w:t xml:space="preserve">User object to update balances </w:t>
+      </w:r>
+      <w:r>
+        <w:rPr>
+          <w:rFonts w:hint="eastAsia"/>
+        </w:rPr>
+        <w:t>and</w:t>
+      </w:r>
+      <w:r>
+        <w:t xml:space="preserve"> records. </w:t>
       </w:r>
     </w:p>
     <w:p>
@@ -647,6 +654,60 @@
         <w:ind w:firstLine="480"/>
       </w:pPr>
       <w:r>
+        <w:t xml:space="preserve">Once an action is selected, the Accounts class performs all validation and identifies the correct User account based on the account ID currently in use. After that, the operation is passed down to the User class, where the actual balance update, currency conversion, fee calculation, or history recording takes place. This separation ensures that the </w:t>
+      </w:r>
+      <w:r>
+        <w:rPr>
+          <w:rFonts w:hint="eastAsia"/>
+        </w:rPr>
+        <w:t>main function</w:t>
+      </w:r>
+      <w:r>
+        <w:t xml:space="preserve"> only </w:t>
+      </w:r>
+      <w:r>
+        <w:rPr>
+          <w:rFonts w:hint="eastAsia"/>
+        </w:rPr>
+        <w:t>take</w:t>
+      </w:r>
+      <w:r>
+        <w:rPr>
+          <w:rFonts w:hint="eastAsia"/>
+        </w:rPr>
+        <w:t>s</w:t>
+      </w:r>
+      <w:r>
+        <w:rPr>
+          <w:rFonts w:hint="eastAsia"/>
+        </w:rPr>
+        <w:t xml:space="preserve"> parts in </w:t>
+      </w:r>
+      <w:r>
+        <w:rPr>
+          <w:rFonts w:hint="eastAsia"/>
+        </w:rPr>
+        <w:t>user interaction</w:t>
+      </w:r>
+      <w:r>
+        <w:t xml:space="preserve">, Accounts manages system-level logic, and User handles the data itself. When the action is completed, the updated information is printed back to the console, and the </w:t>
+      </w:r>
+      <w:r>
+        <w:lastRenderedPageBreak/>
+        <w:t>user is returned to the main menu.</w:t>
+      </w:r>
+      <w:r>
+        <w:rPr>
+          <w:rFonts w:hint="eastAsia"/>
+        </w:rPr>
+        <w:t xml:space="preserve"> </w:t>
+      </w:r>
+    </w:p>
+    <w:p>
+      <w:pPr>
+        <w:ind w:firstLine="480"/>
+      </w:pPr>
+      <w:r>
         <w:rPr>
           <w:rFonts w:hint="eastAsia"/>
         </w:rPr>
@@ -689,11 +750,7 @@
         <w:t>, such as:</w:t>
       </w:r>
       <w:r>
-        <w:t xml:space="preserve"> Users can </w:t>
-      </w:r>
-      <w:r>
-        <w:lastRenderedPageBreak/>
-        <w:t xml:space="preserve">update their personal details directly from the system, allowing name, email, or region changes without recreating the account. A full transaction history is recorded for each User, capturing actions such as deposits, withdrawals, conversions, and updates. The system also supports adding new currencies globally, automatically updating all existing accounts with the new currency and a starting balance of zero. </w:t>
+        <w:t xml:space="preserve"> Users can update their personal details directly from the system, allowing name, email, or region changes without recreating the account. A full transaction history is recorded for each User, capturing actions such as deposits, withdrawals, conversions, and updates. The system also supports adding new currencies globally, automatically updating all existing accounts with the new currency and a starting balance of zero. </w:t>
       </w:r>
     </w:p>
     <w:p/>
@@ -747,7 +804,7 @@
             <wp:cNvGraphicFramePr/>
             <a:graphic xmlns:a="http://schemas.openxmlformats.org/drawingml/2006/main">
               <a:graphicData uri="http://schemas.openxmlformats.org/drawingml/2006/diagram">
-                <dgm:relIds xmlns:dgm="http://schemas.openxmlformats.org/drawingml/2006/diagram" xmlns:r="http://schemas.openxmlformats.org/officeDocument/2006/relationships" r:dm="rId6" r:lo="rId7" r:qs="rId8" r:cs="rId9"/>
+                <dgm:relIds xmlns:dgm="http://schemas.openxmlformats.org/drawingml/2006/diagram" xmlns:r="http://schemas.openxmlformats.org/officeDocument/2006/relationships" r:dm="rId7" r:lo="rId8" r:qs="rId9" r:cs="rId10"/>
               </a:graphicData>
             </a:graphic>
             <wp14:sizeRelH relativeFrom="margin">
@@ -1264,6 +1321,7 @@
         <w:spacing w:after="0" w:line="240" w:lineRule="auto"/>
       </w:pPr>
       <w:r>
+        <w:lastRenderedPageBreak/>
         <w:t xml:space="preserve">Withdraw funds → </w:t>
       </w:r>
       <w:proofErr w:type="spellStart"/>
@@ -1387,7 +1445,6 @@
         <w:spacing w:after="0" w:line="240" w:lineRule="auto"/>
       </w:pPr>
       <w:r>
-        <w:lastRenderedPageBreak/>
         <w:t>View transaction history</w:t>
       </w:r>
       <w:r>
@@ -5028,7 +5085,7 @@
   <dgm:whole/>
   <dgm:extLst>
     <a:ext uri="http://schemas.microsoft.com/office/drawing/2008/diagram">
-      <dsp:dataModelExt xmlns:dsp="http://schemas.microsoft.com/office/drawing/2008/diagram" relId="rId10" minVer="http://schemas.openxmlformats.org/drawingml/2006/diagram"/>
+      <dsp:dataModelExt xmlns:dsp="http://schemas.microsoft.com/office/drawing/2008/diagram" relId="rId11" minVer="http://schemas.openxmlformats.org/drawingml/2006/diagram"/>
     </a:ext>
   </dgm:extLst>
 </dgm:dataModel>

</xml_diff>